<commit_message>
added UI for main database
</commit_message>
<xml_diff>
--- a/Testing/Test Cases (Inventory Management Software).docx
+++ b/Testing/Test Cases (Inventory Management Software).docx
@@ -29,12 +29,7 @@
               <w:t>TC#1</w:t>
             </w:r>
             <w:r>
-              <w:t>(SPRINT 1&amp;2</w:t>
-            </w:r>
-            <w:bookmarkStart w:id="0" w:name="_GoBack"/>
-            <w:bookmarkEnd w:id="0"/>
-            <w:r>
-              <w:t>)</w:t>
+              <w:t>(SPRINT 1)</w:t>
             </w:r>
             <w:r>
               <w:t xml:space="preserve"> – </w:t>
@@ -172,7 +167,10 @@
           </w:tcPr>
           <w:p>
             <w:r>
-              <w:t>Control panel will show a message of “User found”</w:t>
+              <w:t xml:space="preserve">System displays </w:t>
+            </w:r>
+            <w:r>
+              <w:t>the inventory system for the particular user</w:t>
             </w:r>
           </w:p>
         </w:tc>
@@ -248,7 +246,7 @@
               <w:t xml:space="preserve">System displays an error screen </w:t>
             </w:r>
             <w:r>
-              <w:t>and shows a message “Username and password incorrect”</w:t>
+              <w:t>and asks if you want to create a new account</w:t>
             </w:r>
           </w:p>
         </w:tc>
@@ -273,7 +271,10 @@
           </w:tcPr>
           <w:p>
             <w:r>
-              <w:t>Create non-existing account (Sign up)</w:t>
+              <w:t xml:space="preserve">Create non-existing account </w:t>
+            </w:r>
+            <w:r>
+              <w:t>(Sign up)</w:t>
             </w:r>
           </w:p>
         </w:tc>
@@ -328,70 +329,15 @@
             </w:r>
             <w:r>
               <w:t>option session</w:t>
-            </w:r>
-          </w:p>
-        </w:tc>
-      </w:tr>
-      <w:tr>
-        <w:tc>
-          <w:tcPr>
-            <w:tcW w:w="1407" w:type="dxa"/>
-          </w:tcPr>
-          <w:p>
-            <w:r>
-              <w:t>TC_A4</w:t>
-            </w:r>
-          </w:p>
-        </w:tc>
-        <w:tc>
-          <w:tcPr>
-            <w:tcW w:w="2054" w:type="dxa"/>
-          </w:tcPr>
-          <w:p>
-            <w:r>
-              <w:t>Input username and password</w:t>
-            </w:r>
-          </w:p>
-        </w:tc>
-        <w:tc>
-          <w:tcPr>
-            <w:tcW w:w="1537" w:type="dxa"/>
-          </w:tcPr>
-          <w:p>
-            <w:r>
-              <w:t>Software is on and displaying signup window</w:t>
-            </w:r>
-          </w:p>
-        </w:tc>
-        <w:tc>
-          <w:tcPr>
-            <w:tcW w:w="1461" w:type="dxa"/>
-          </w:tcPr>
-          <w:p>
-            <w:r>
-              <w:t>Input username and password and click the Register button</w:t>
-            </w:r>
-          </w:p>
-        </w:tc>
-        <w:tc>
-          <w:tcPr>
-            <w:tcW w:w="1359" w:type="dxa"/>
-          </w:tcPr>
-          <w:p/>
-        </w:tc>
-        <w:tc>
-          <w:tcPr>
-            <w:tcW w:w="1532" w:type="dxa"/>
-          </w:tcPr>
-          <w:p>
-            <w:r>
-              <w:t>A window will display a message saying that your username and password has been saved and it will be saved directly to the database</w:t>
             </w:r>
           </w:p>
         </w:tc>
       </w:tr>
     </w:tbl>
-    <w:p/>
+    <w:p>
+      <w:bookmarkStart w:id="0" w:name="_GoBack"/>
+      <w:bookmarkEnd w:id="0"/>
+    </w:p>
     <w:p/>
     <w:p/>
     <w:p/>

</xml_diff>